<commit_message>
Cambios efectuados en el documento
- Diagramas de casos de uso y modelo de domino
- "Acabados" los casos de uso textuales (echadle un vistazo y me decís)
- Diagramas de secuencia (W.I.P.)
- Conclusiones (por hacer)
</commit_message>
<xml_diff>
--- a/entregas/Memoria_2na_Iteracio.docx
+++ b/entregas/Memoria_2na_Iteracio.docx
@@ -204,7 +204,7 @@
       <w:r>
         <w:rPr>
           <w:noProof/>
-          <w:lang w:eastAsia="es-ES"/>
+          <w:lang w:val="es-ES" w:eastAsia="es-ES"/>
         </w:rPr>
         <w:lastRenderedPageBreak/>
         <w:drawing>
@@ -601,20 +601,6 @@
       </w:tr>
     </w:tbl>
     <w:p/>
-    <w:p/>
-    <w:p/>
-    <w:p/>
-    <w:p/>
-    <w:p/>
-    <w:p/>
-    <w:p/>
-    <w:p/>
-    <w:p/>
-    <w:p/>
-    <w:p/>
-    <w:p/>
-    <w:p/>
-    <w:p/>
     <w:tbl>
       <w:tblPr>
         <w:tblStyle w:val="Tablaconcuadrcula"/>
@@ -633,14 +619,8 @@
           </w:tcPr>
           <w:p>
             <w:r>
-              <w:lastRenderedPageBreak/>
-              <w:t xml:space="preserve">UC2. </w:t>
-            </w:r>
-            <w:proofErr w:type="spellStart"/>
-            <w:r>
-              <w:t>Login</w:t>
-            </w:r>
-            <w:proofErr w:type="spellEnd"/>
+              <w:t>UC2. Descripció Sèrie</w:t>
+            </w:r>
           </w:p>
           <w:p/>
         </w:tc>
@@ -670,7 +650,7 @@
           </w:tcPr>
           <w:p>
             <w:r>
-              <w:t>No estar registrat</w:t>
+              <w:t>Estar Registrat</w:t>
             </w:r>
           </w:p>
         </w:tc>
@@ -695,7 +675,7 @@
           </w:tcPr>
           <w:p>
             <w:r>
-              <w:t>El sistema demana i guarda les dades de l’usuari</w:t>
+              <w:t>El sistema mostra la descripció de la sèrie</w:t>
             </w:r>
           </w:p>
         </w:tc>
@@ -714,17 +694,16 @@
               <w:t>Flux principal:</w:t>
             </w:r>
           </w:p>
-          <w:p/>
           <w:p>
             <w:pPr>
               <w:pStyle w:val="Prrafodelista"/>
               <w:numPr>
                 <w:ilvl w:val="0"/>
-                <w:numId w:val="2"/>
+                <w:numId w:val="16"/>
               </w:numPr>
             </w:pPr>
             <w:r>
-              <w:t>El sistema demana les dades a l’usuari</w:t>
+              <w:t>L’usuari selecciona la sèrie que vol veure</w:t>
             </w:r>
           </w:p>
           <w:p>
@@ -732,167 +711,27 @@
               <w:pStyle w:val="Prrafodelista"/>
               <w:numPr>
                 <w:ilvl w:val="0"/>
-                <w:numId w:val="2"/>
+                <w:numId w:val="16"/>
               </w:numPr>
             </w:pPr>
             <w:r>
-              <w:t>L’usuari insereix les seves dades</w:t>
-            </w:r>
-          </w:p>
-          <w:p>
-            <w:pPr>
-              <w:pStyle w:val="Prrafodelista"/>
-              <w:numPr>
-                <w:ilvl w:val="1"/>
-                <w:numId w:val="2"/>
-              </w:numPr>
-            </w:pPr>
-            <w:r>
-              <w:t>Nom real</w:t>
-            </w:r>
-          </w:p>
-          <w:p>
-            <w:pPr>
-              <w:pStyle w:val="Prrafodelista"/>
-              <w:numPr>
-                <w:ilvl w:val="1"/>
-                <w:numId w:val="2"/>
-              </w:numPr>
-            </w:pPr>
-            <w:r>
-              <w:t>Nick</w:t>
-            </w:r>
-          </w:p>
-          <w:p>
-            <w:pPr>
-              <w:pStyle w:val="Prrafodelista"/>
-              <w:numPr>
-                <w:ilvl w:val="1"/>
-                <w:numId w:val="2"/>
-              </w:numPr>
-            </w:pPr>
-            <w:proofErr w:type="spellStart"/>
-            <w:r>
-              <w:t>Password</w:t>
-            </w:r>
-            <w:proofErr w:type="spellEnd"/>
-          </w:p>
-          <w:p>
-            <w:pPr>
-              <w:pStyle w:val="Prrafodelista"/>
-              <w:numPr>
-                <w:ilvl w:val="1"/>
-                <w:numId w:val="2"/>
-              </w:numPr>
-            </w:pPr>
-            <w:r>
-              <w:t>Nacionalitat</w:t>
-            </w:r>
-          </w:p>
-          <w:p>
-            <w:pPr>
-              <w:pStyle w:val="Prrafodelista"/>
-              <w:numPr>
-                <w:ilvl w:val="1"/>
-                <w:numId w:val="2"/>
-              </w:numPr>
-            </w:pPr>
-            <w:r>
-              <w:t>Data de naixement</w:t>
-            </w:r>
-          </w:p>
-          <w:p>
-            <w:pPr>
-              <w:pStyle w:val="Prrafodelista"/>
-              <w:numPr>
-                <w:ilvl w:val="0"/>
-                <w:numId w:val="2"/>
-              </w:numPr>
-            </w:pPr>
-            <w:r>
-              <w:t>El sistema comprova les dades introduïdes</w:t>
-            </w:r>
-          </w:p>
-          <w:p>
-            <w:pPr>
-              <w:pStyle w:val="Prrafodelista"/>
-              <w:numPr>
-                <w:ilvl w:val="0"/>
-                <w:numId w:val="2"/>
-              </w:numPr>
-            </w:pPr>
-            <w:r>
-              <w:t>L’usuari es registra al sistema i passa a ser Soci</w:t>
-            </w:r>
-          </w:p>
-          <w:p>
-            <w:pPr>
-              <w:pStyle w:val="Prrafodelista"/>
-            </w:pPr>
+              <w:t>El sistema li mostra la descripció de la sèrie</w:t>
+            </w:r>
           </w:p>
         </w:tc>
       </w:tr>
       <w:tr>
-        <w:trPr>
-          <w:trHeight w:val="2243"/>
-        </w:trPr>
-        <w:tc>
-          <w:tcPr>
-            <w:tcW w:w="8494" w:type="dxa"/>
-            <w:gridSpan w:val="2"/>
-          </w:tcPr>
-          <w:p>
-            <w:r>
-              <w:t>Flux alternatiu:</w:t>
-            </w:r>
-          </w:p>
-          <w:p/>
-          <w:p>
-            <w:pPr>
-              <w:ind w:left="708"/>
-            </w:pPr>
-            <w:r>
-              <w:t>4a. Si l’usuari ja està registrat el sistema retorna un avís i no el registra.</w:t>
-            </w:r>
-          </w:p>
-          <w:p>
-            <w:pPr>
-              <w:ind w:left="708"/>
-            </w:pPr>
-            <w:r>
-              <w:t xml:space="preserve">4b. Si el </w:t>
-            </w:r>
+        <w:tc>
+          <w:tcPr>
+            <w:tcW w:w="1555" w:type="dxa"/>
+          </w:tcPr>
+          <w:p>
             <w:proofErr w:type="spellStart"/>
             <w:r>
-              <w:t>nick</w:t>
+              <w:t>Postcondició</w:t>
             </w:r>
             <w:proofErr w:type="spellEnd"/>
             <w:r>
-              <w:t xml:space="preserve"> ja ha sigut utilitzat el sistema retorna un avís i no el registra.</w:t>
-            </w:r>
-          </w:p>
-          <w:p>
-            <w:pPr>
-              <w:ind w:left="708"/>
-            </w:pPr>
-            <w:r>
-              <w:t>*c. En qualsevol moment l’usuari pot cancel·lar l’operació i totes les seves dades s’esborraran i no es registrarà.</w:t>
-            </w:r>
-          </w:p>
-        </w:tc>
-      </w:tr>
-      <w:tr>
-        <w:tc>
-          <w:tcPr>
-            <w:tcW w:w="1555" w:type="dxa"/>
-          </w:tcPr>
-          <w:p>
-            <w:proofErr w:type="spellStart"/>
-            <w:r>
-              <w:t>Postcondició</w:t>
-            </w:r>
-            <w:proofErr w:type="spellEnd"/>
-            <w:r>
               <w:t>:</w:t>
             </w:r>
           </w:p>
@@ -903,22 +742,12 @@
           </w:tcPr>
           <w:p>
             <w:r>
-              <w:t>L’usuari es converteix en un soci</w:t>
+              <w:t>Ninguna</w:t>
             </w:r>
           </w:p>
         </w:tc>
       </w:tr>
     </w:tbl>
-    <w:p/>
-    <w:p/>
-    <w:p/>
-    <w:p/>
-    <w:p/>
-    <w:p/>
-    <w:p/>
-    <w:p/>
-    <w:p/>
-    <w:p/>
     <w:p/>
     <w:p/>
     <w:p/>
@@ -943,11 +772,9 @@
           </w:tcPr>
           <w:p>
             <w:r>
-              <w:lastRenderedPageBreak/>
               <w:t>UC3. Veure Catàleg</w:t>
             </w:r>
           </w:p>
-          <w:p/>
         </w:tc>
       </w:tr>
       <w:tr>
@@ -975,7 +802,7 @@
           </w:tcPr>
           <w:p>
             <w:r>
-              <w:t>No estar registrat</w:t>
+              <w:t>L’usuari ha entrat al sistema</w:t>
             </w:r>
           </w:p>
         </w:tc>
@@ -1000,14 +827,14 @@
           </w:tcPr>
           <w:p>
             <w:r>
-              <w:t>El sistema demana i guarda les dades de l’usuari</w:t>
+              <w:t>El sistema mostra el catàleg de sèries</w:t>
             </w:r>
           </w:p>
         </w:tc>
       </w:tr>
       <w:tr>
         <w:trPr>
-          <w:trHeight w:val="2243"/>
+          <w:trHeight w:val="1380"/>
         </w:trPr>
         <w:tc>
           <w:tcPr>
@@ -1025,121 +852,18 @@
               <w:pStyle w:val="Prrafodelista"/>
               <w:numPr>
                 <w:ilvl w:val="0"/>
-                <w:numId w:val="3"/>
+                <w:numId w:val="13"/>
               </w:numPr>
             </w:pPr>
             <w:r>
-              <w:t>El sistema demana les dades a l’usuari</w:t>
-            </w:r>
-          </w:p>
-          <w:p>
-            <w:pPr>
-              <w:pStyle w:val="Prrafodelista"/>
-              <w:numPr>
-                <w:ilvl w:val="0"/>
-                <w:numId w:val="3"/>
-              </w:numPr>
-            </w:pPr>
-            <w:r>
-              <w:t>L’usuari insereix les seves dades</w:t>
-            </w:r>
-          </w:p>
-          <w:p>
-            <w:pPr>
-              <w:pStyle w:val="Prrafodelista"/>
-              <w:numPr>
-                <w:ilvl w:val="1"/>
-                <w:numId w:val="3"/>
-              </w:numPr>
-            </w:pPr>
-            <w:r>
-              <w:t>Nom real</w:t>
-            </w:r>
-          </w:p>
-          <w:p>
-            <w:pPr>
-              <w:pStyle w:val="Prrafodelista"/>
-              <w:numPr>
-                <w:ilvl w:val="1"/>
-                <w:numId w:val="3"/>
-              </w:numPr>
-            </w:pPr>
-            <w:r>
-              <w:t>Nick</w:t>
-            </w:r>
-          </w:p>
-          <w:p>
-            <w:pPr>
-              <w:pStyle w:val="Prrafodelista"/>
-              <w:numPr>
-                <w:ilvl w:val="1"/>
-                <w:numId w:val="3"/>
-              </w:numPr>
-            </w:pPr>
-            <w:proofErr w:type="spellStart"/>
-            <w:r>
-              <w:t>Password</w:t>
-            </w:r>
-            <w:proofErr w:type="spellEnd"/>
-          </w:p>
-          <w:p>
-            <w:pPr>
-              <w:pStyle w:val="Prrafodelista"/>
-              <w:numPr>
-                <w:ilvl w:val="1"/>
-                <w:numId w:val="3"/>
-              </w:numPr>
-            </w:pPr>
-            <w:r>
-              <w:t>Nacionalitat</w:t>
-            </w:r>
-          </w:p>
-          <w:p>
-            <w:pPr>
-              <w:pStyle w:val="Prrafodelista"/>
-              <w:numPr>
-                <w:ilvl w:val="1"/>
-                <w:numId w:val="3"/>
-              </w:numPr>
-            </w:pPr>
-            <w:r>
-              <w:t>Data de naixement</w:t>
-            </w:r>
-          </w:p>
-          <w:p>
-            <w:pPr>
-              <w:pStyle w:val="Prrafodelista"/>
-              <w:numPr>
-                <w:ilvl w:val="0"/>
-                <w:numId w:val="3"/>
-              </w:numPr>
-            </w:pPr>
-            <w:r>
-              <w:t>El sistema comprova les dades introduïdes</w:t>
-            </w:r>
-          </w:p>
-          <w:p>
-            <w:pPr>
-              <w:pStyle w:val="Prrafodelista"/>
-              <w:numPr>
-                <w:ilvl w:val="0"/>
-                <w:numId w:val="3"/>
-              </w:numPr>
-            </w:pPr>
-            <w:r>
-              <w:t>L’usuari es registra al sistema i passa a ser Soci</w:t>
-            </w:r>
-          </w:p>
-          <w:p>
-            <w:pPr>
-              <w:pStyle w:val="Prrafodelista"/>
-            </w:pPr>
+              <w:t>El sistema mostra la llista de les sèries amb una breu descripció.</w:t>
+            </w:r>
           </w:p>
         </w:tc>
       </w:tr>
       <w:tr>
         <w:trPr>
-          <w:trHeight w:val="2243"/>
+          <w:trHeight w:val="969"/>
         </w:trPr>
         <w:tc>
           <w:tcPr>
@@ -1151,13 +875,12 @@
               <w:t>Flux alternatiu:</w:t>
             </w:r>
           </w:p>
-          <w:p/>
           <w:p>
             <w:pPr>
               <w:ind w:left="708"/>
             </w:pPr>
             <w:r>
-              <w:t>4a. Si l’usuari ja està registrat el sistema retorna un avís i no el registra.</w:t>
+              <w:t>1a. L’usuari clica a una sèrie per veure la descripció, passa al UC2.</w:t>
             </w:r>
           </w:p>
           <w:p>
@@ -1165,23 +888,7 @@
               <w:ind w:left="708"/>
             </w:pPr>
             <w:r>
-              <w:t xml:space="preserve">4b. Si el </w:t>
-            </w:r>
-            <w:proofErr w:type="spellStart"/>
-            <w:r>
-              <w:t>nick</w:t>
-            </w:r>
-            <w:proofErr w:type="spellEnd"/>
-            <w:r>
-              <w:t xml:space="preserve"> ja ha sigut utilitzat el sistema retorna un avís i no el registra.</w:t>
-            </w:r>
-          </w:p>
-          <w:p>
-            <w:pPr>
-              <w:ind w:left="708"/>
-            </w:pPr>
-            <w:r>
-              <w:t>*c. En qualsevol moment l’usuari pot cancel·lar l’operació i totes les seves dades s’esborraran i no es registrarà.</w:t>
+              <w:t>1b. L’usuari surt del sistema.</w:t>
             </w:r>
           </w:p>
         </w:tc>
@@ -1208,27 +915,12 @@
           </w:tcPr>
           <w:p>
             <w:r>
-              <w:t>L’usuari es converteix en un soci</w:t>
+              <w:t>Ninguna</w:t>
             </w:r>
           </w:p>
         </w:tc>
       </w:tr>
     </w:tbl>
-    <w:p/>
-    <w:p/>
-    <w:p/>
-    <w:p/>
-    <w:p/>
-    <w:p/>
-    <w:p/>
-    <w:p/>
-    <w:p/>
-    <w:p/>
-    <w:p/>
-    <w:p/>
-    <w:p/>
-    <w:p/>
-    <w:p/>
     <w:p/>
     <w:tbl>
       <w:tblPr>
@@ -1248,17 +940,9 @@
           </w:tcPr>
           <w:p>
             <w:r>
-              <w:lastRenderedPageBreak/>
-              <w:t>UC4</w:t>
-            </w:r>
-            <w:r>
-              <w:t xml:space="preserve">. </w:t>
-            </w:r>
-            <w:r>
-              <w:t>Descripció Sèrie</w:t>
-            </w:r>
-          </w:p>
-          <w:p/>
+              <w:t>UC4. Veure Episodi</w:t>
+            </w:r>
+          </w:p>
         </w:tc>
       </w:tr>
       <w:tr>
@@ -1286,7 +970,7 @@
           </w:tcPr>
           <w:p>
             <w:r>
-              <w:t>No estar registrat</w:t>
+              <w:t>Estar registrat</w:t>
             </w:r>
           </w:p>
         </w:tc>
@@ -1311,14 +995,14 @@
           </w:tcPr>
           <w:p>
             <w:r>
-              <w:t>El sistema demana i guarda les dades de l’usuari</w:t>
+              <w:t>El sistema mostra un episodi</w:t>
             </w:r>
           </w:p>
         </w:tc>
       </w:tr>
       <w:tr>
         <w:trPr>
-          <w:trHeight w:val="2243"/>
+          <w:trHeight w:val="1544"/>
         </w:trPr>
         <w:tc>
           <w:tcPr>
@@ -1336,11 +1020,19 @@
               <w:pStyle w:val="Prrafodelista"/>
               <w:numPr>
                 <w:ilvl w:val="0"/>
-                <w:numId w:val="4"/>
+                <w:numId w:val="14"/>
               </w:numPr>
             </w:pPr>
             <w:r>
-              <w:t>El sistema demana les dades a l’usuari</w:t>
+              <w:t xml:space="preserve">El sistema obre un canal de </w:t>
+            </w:r>
+            <w:proofErr w:type="spellStart"/>
+            <w:r>
+              <w:t>streaming</w:t>
+            </w:r>
+            <w:proofErr w:type="spellEnd"/>
+            <w:r>
+              <w:t xml:space="preserve"> (només un) i reprodueix l’episodi.</w:t>
             </w:r>
           </w:p>
           <w:p>
@@ -1348,109 +1040,24 @@
               <w:pStyle w:val="Prrafodelista"/>
               <w:numPr>
                 <w:ilvl w:val="0"/>
-                <w:numId w:val="4"/>
+                <w:numId w:val="14"/>
               </w:numPr>
             </w:pPr>
             <w:r>
-              <w:t>L’usuari insereix les seves dades</w:t>
+              <w:t>El sistema dóna la opció a l’usuari de valorar l’episodi que acaba de veure.</w:t>
             </w:r>
           </w:p>
           <w:p>
             <w:pPr>
               <w:pStyle w:val="Prrafodelista"/>
-              <w:numPr>
-                <w:ilvl w:val="1"/>
-                <w:numId w:val="4"/>
-              </w:numPr>
-            </w:pPr>
-            <w:r>
-              <w:t>Nom real</w:t>
-            </w:r>
-          </w:p>
-          <w:p>
-            <w:pPr>
-              <w:pStyle w:val="Prrafodelista"/>
-              <w:numPr>
-                <w:ilvl w:val="1"/>
-                <w:numId w:val="4"/>
-              </w:numPr>
-            </w:pPr>
-            <w:r>
-              <w:t>Nick</w:t>
-            </w:r>
-          </w:p>
-          <w:p>
-            <w:pPr>
-              <w:pStyle w:val="Prrafodelista"/>
-              <w:numPr>
-                <w:ilvl w:val="1"/>
-                <w:numId w:val="4"/>
-              </w:numPr>
-            </w:pPr>
-            <w:proofErr w:type="spellStart"/>
-            <w:r>
-              <w:t>Password</w:t>
-            </w:r>
-            <w:proofErr w:type="spellEnd"/>
-          </w:p>
-          <w:p>
-            <w:pPr>
-              <w:pStyle w:val="Prrafodelista"/>
-              <w:numPr>
-                <w:ilvl w:val="1"/>
-                <w:numId w:val="4"/>
-              </w:numPr>
-            </w:pPr>
-            <w:r>
-              <w:t>Nacionalitat</w:t>
-            </w:r>
-          </w:p>
-          <w:p>
-            <w:pPr>
-              <w:pStyle w:val="Prrafodelista"/>
-              <w:numPr>
-                <w:ilvl w:val="1"/>
-                <w:numId w:val="4"/>
-              </w:numPr>
-            </w:pPr>
-            <w:r>
-              <w:t>Data de naixement</w:t>
-            </w:r>
-          </w:p>
-          <w:p>
-            <w:pPr>
-              <w:pStyle w:val="Prrafodelista"/>
-              <w:numPr>
-                <w:ilvl w:val="0"/>
-                <w:numId w:val="4"/>
-              </w:numPr>
-            </w:pPr>
-            <w:r>
-              <w:t>El sistema comprova les dades introduïdes</w:t>
-            </w:r>
-          </w:p>
-          <w:p>
-            <w:pPr>
-              <w:pStyle w:val="Prrafodelista"/>
-              <w:numPr>
-                <w:ilvl w:val="0"/>
-                <w:numId w:val="4"/>
-              </w:numPr>
-            </w:pPr>
-            <w:r>
-              <w:t>L’usuari es registra al sistema i passa a ser Soci</w:t>
-            </w:r>
-          </w:p>
-          <w:p>
-            <w:pPr>
-              <w:pStyle w:val="Prrafodelista"/>
+              <w:ind w:left="1068"/>
             </w:pPr>
           </w:p>
         </w:tc>
       </w:tr>
       <w:tr>
         <w:trPr>
-          <w:trHeight w:val="2243"/>
+          <w:trHeight w:val="1262"/>
         </w:trPr>
         <w:tc>
           <w:tcPr>
@@ -1462,37 +1069,20 @@
               <w:t>Flux alternatiu:</w:t>
             </w:r>
           </w:p>
-          <w:p/>
           <w:p>
             <w:pPr>
               <w:ind w:left="708"/>
             </w:pPr>
             <w:r>
-              <w:t>4a. Si l’usuari ja està registrat el sistema retorna un avís i no el registra.</w:t>
-            </w:r>
-          </w:p>
-          <w:p>
-            <w:pPr>
-              <w:ind w:left="708"/>
-            </w:pPr>
-            <w:r>
-              <w:t xml:space="preserve">4b. Si el </w:t>
+              <w:t xml:space="preserve">1a. L’usuari decideix deixar de veure l’episodi i tanca el canal de </w:t>
             </w:r>
             <w:proofErr w:type="spellStart"/>
             <w:r>
-              <w:t>nick</w:t>
+              <w:t>streaming</w:t>
             </w:r>
             <w:proofErr w:type="spellEnd"/>
             <w:r>
-              <w:t xml:space="preserve"> ja ha sigut utilitzat el sistema retorna un avís i no el registra.</w:t>
-            </w:r>
-          </w:p>
-          <w:p>
-            <w:pPr>
-              <w:ind w:left="708"/>
-            </w:pPr>
-            <w:r>
-              <w:t>*c. En qualsevol moment l’usuari pot cancel·lar l’operació i totes les seves dades s’esborraran i no es registrarà.</w:t>
+              <w:t>, el flux continua igual i el sistema dóna la opció de valorar l’episodi.</w:t>
             </w:r>
           </w:p>
         </w:tc>
@@ -1519,27 +1109,12 @@
           </w:tcPr>
           <w:p>
             <w:r>
-              <w:t>L’usuari es converteix en un soci</w:t>
+              <w:t>L’usuari ha vist un episodi</w:t>
             </w:r>
           </w:p>
         </w:tc>
       </w:tr>
     </w:tbl>
-    <w:p/>
-    <w:p/>
-    <w:p/>
-    <w:p/>
-    <w:p/>
-    <w:p/>
-    <w:p/>
-    <w:p/>
-    <w:p/>
-    <w:p/>
-    <w:p/>
-    <w:p/>
-    <w:p/>
-    <w:p/>
-    <w:p/>
     <w:p/>
     <w:tbl>
       <w:tblPr>
@@ -1559,17 +1134,9 @@
           </w:tcPr>
           <w:p>
             <w:r>
-              <w:lastRenderedPageBreak/>
-              <w:t>UC5</w:t>
-            </w:r>
-            <w:r>
-              <w:t xml:space="preserve">. </w:t>
-            </w:r>
-            <w:r>
-              <w:t>Veure episodi</w:t>
-            </w:r>
-          </w:p>
-          <w:p/>
+              <w:t>UC5. Valorar Episodi</w:t>
+            </w:r>
+          </w:p>
         </w:tc>
       </w:tr>
       <w:tr>
@@ -1597,7 +1164,7 @@
           </w:tcPr>
           <w:p>
             <w:r>
-              <w:t>No estar registrat</w:t>
+              <w:t>Haver vist un episodi</w:t>
             </w:r>
           </w:p>
         </w:tc>
@@ -1622,7 +1189,7 @@
           </w:tcPr>
           <w:p>
             <w:r>
-              <w:t>El sistema demana i guarda les dades de l’usuari</w:t>
+              <w:t>El sistema demana i guarda la valoració del soci</w:t>
             </w:r>
           </w:p>
         </w:tc>
@@ -1641,17 +1208,25 @@
               <w:t>Flux principal:</w:t>
             </w:r>
           </w:p>
-          <w:p/>
           <w:p>
             <w:pPr>
               <w:pStyle w:val="Prrafodelista"/>
               <w:numPr>
                 <w:ilvl w:val="0"/>
-                <w:numId w:val="5"/>
+                <w:numId w:val="12"/>
               </w:numPr>
+              <w:rPr>
+                <w:rFonts w:asciiTheme="minorEastAsia" w:eastAsiaTheme="minorEastAsia" w:hAnsiTheme="minorEastAsia" w:cstheme="minorEastAsia"/>
+              </w:rPr>
             </w:pPr>
             <w:r>
-              <w:t>El sistema demana les dades a l’usuari</w:t>
+              <w:t>L'usuari valora l'episodi vist amb un valor numèric entre 1 i 5 (el 1 significa no m’agrada i el 5 m’agrada molt). Passa al UC3</w:t>
+            </w:r>
+          </w:p>
+          <w:p/>
+          <w:p>
+            <w:r>
+              <w:t>Flux alternatiu:</w:t>
             </w:r>
           </w:p>
           <w:p>
@@ -1659,167 +1234,30 @@
               <w:pStyle w:val="Prrafodelista"/>
               <w:numPr>
                 <w:ilvl w:val="0"/>
-                <w:numId w:val="5"/>
+                <w:numId w:val="11"/>
               </w:numPr>
+              <w:rPr>
+                <w:rFonts w:asciiTheme="minorEastAsia" w:eastAsiaTheme="minorEastAsia" w:hAnsiTheme="minorEastAsia" w:cstheme="minorEastAsia"/>
+              </w:rPr>
             </w:pPr>
             <w:r>
-              <w:t>L’usuari insereix les seves dades</w:t>
-            </w:r>
-          </w:p>
-          <w:p>
-            <w:pPr>
-              <w:pStyle w:val="Prrafodelista"/>
-              <w:numPr>
-                <w:ilvl w:val="1"/>
-                <w:numId w:val="5"/>
-              </w:numPr>
-            </w:pPr>
-            <w:r>
-              <w:t>Nom real</w:t>
-            </w:r>
-          </w:p>
-          <w:p>
-            <w:pPr>
-              <w:pStyle w:val="Prrafodelista"/>
-              <w:numPr>
-                <w:ilvl w:val="1"/>
-                <w:numId w:val="5"/>
-              </w:numPr>
-            </w:pPr>
-            <w:r>
-              <w:t>Nick</w:t>
-            </w:r>
-          </w:p>
-          <w:p>
-            <w:pPr>
-              <w:pStyle w:val="Prrafodelista"/>
-              <w:numPr>
-                <w:ilvl w:val="1"/>
-                <w:numId w:val="5"/>
-              </w:numPr>
-            </w:pPr>
-            <w:proofErr w:type="spellStart"/>
-            <w:r>
-              <w:t>Password</w:t>
-            </w:r>
-            <w:proofErr w:type="spellEnd"/>
-          </w:p>
-          <w:p>
-            <w:pPr>
-              <w:pStyle w:val="Prrafodelista"/>
-              <w:numPr>
-                <w:ilvl w:val="1"/>
-                <w:numId w:val="5"/>
-              </w:numPr>
-            </w:pPr>
-            <w:r>
-              <w:t>Nacionalitat</w:t>
-            </w:r>
-          </w:p>
-          <w:p>
-            <w:pPr>
-              <w:pStyle w:val="Prrafodelista"/>
-              <w:numPr>
-                <w:ilvl w:val="1"/>
-                <w:numId w:val="5"/>
-              </w:numPr>
-            </w:pPr>
-            <w:r>
-              <w:t>Data de naixement</w:t>
-            </w:r>
-          </w:p>
-          <w:p>
-            <w:pPr>
-              <w:pStyle w:val="Prrafodelista"/>
-              <w:numPr>
-                <w:ilvl w:val="0"/>
-                <w:numId w:val="5"/>
-              </w:numPr>
-            </w:pPr>
-            <w:r>
-              <w:t>El sistema comprova les dades introduïdes</w:t>
-            </w:r>
-          </w:p>
-          <w:p>
-            <w:pPr>
-              <w:pStyle w:val="Prrafodelista"/>
-              <w:numPr>
-                <w:ilvl w:val="0"/>
-                <w:numId w:val="5"/>
-              </w:numPr>
-            </w:pPr>
-            <w:r>
-              <w:t>L’usuari es registra al sistema i passa a ser Soci</w:t>
-            </w:r>
-          </w:p>
-          <w:p>
-            <w:pPr>
-              <w:pStyle w:val="Prrafodelista"/>
-            </w:pPr>
+              <w:t>L'usuari no valora l'episodi vist. Passa al UC3.</w:t>
+            </w:r>
           </w:p>
         </w:tc>
       </w:tr>
       <w:tr>
-        <w:trPr>
-          <w:trHeight w:val="2243"/>
-        </w:trPr>
-        <w:tc>
-          <w:tcPr>
-            <w:tcW w:w="8494" w:type="dxa"/>
-            <w:gridSpan w:val="2"/>
-          </w:tcPr>
-          <w:p>
-            <w:r>
-              <w:t>Flux alternatiu:</w:t>
-            </w:r>
-          </w:p>
-          <w:p/>
-          <w:p>
-            <w:pPr>
-              <w:ind w:left="708"/>
-            </w:pPr>
-            <w:r>
-              <w:t>4a. Si l’usuari ja està registrat el sistema retorna un avís i no el registra.</w:t>
-            </w:r>
-          </w:p>
-          <w:p>
-            <w:pPr>
-              <w:ind w:left="708"/>
-            </w:pPr>
-            <w:r>
-              <w:t xml:space="preserve">4b. Si el </w:t>
-            </w:r>
+        <w:tc>
+          <w:tcPr>
+            <w:tcW w:w="1555" w:type="dxa"/>
+          </w:tcPr>
+          <w:p>
             <w:proofErr w:type="spellStart"/>
             <w:r>
-              <w:t>nick</w:t>
+              <w:t>Postcondició</w:t>
             </w:r>
             <w:proofErr w:type="spellEnd"/>
             <w:r>
-              <w:t xml:space="preserve"> ja ha sigut utilitzat el sistema retorna un avís i no el registra.</w:t>
-            </w:r>
-          </w:p>
-          <w:p>
-            <w:pPr>
-              <w:ind w:left="708"/>
-            </w:pPr>
-            <w:r>
-              <w:t>*c. En qualsevol moment l’usuari pot cancel·lar l’operació i totes les seves dades s’esborraran i no es registrarà.</w:t>
-            </w:r>
-          </w:p>
-        </w:tc>
-      </w:tr>
-      <w:tr>
-        <w:tc>
-          <w:tcPr>
-            <w:tcW w:w="1555" w:type="dxa"/>
-          </w:tcPr>
-          <w:p>
-            <w:proofErr w:type="spellStart"/>
-            <w:r>
-              <w:t>Postcondició</w:t>
-            </w:r>
-            <w:proofErr w:type="spellEnd"/>
-            <w:r>
               <w:t>:</w:t>
             </w:r>
           </w:p>
@@ -1830,24 +1268,12 @@
           </w:tcPr>
           <w:p>
             <w:r>
-              <w:t>L’usuari es converteix en un soci</w:t>
+              <w:t>Ninguna</w:t>
             </w:r>
           </w:p>
         </w:tc>
       </w:tr>
     </w:tbl>
-    <w:p/>
-    <w:p/>
-    <w:p/>
-    <w:p/>
-    <w:p/>
-    <w:p/>
-    <w:p/>
-    <w:p/>
-    <w:p/>
-    <w:p/>
-    <w:p/>
-    <w:p/>
     <w:p/>
     <w:p/>
     <w:p/>
@@ -1871,19 +1297,14 @@
           <w:p>
             <w:r>
               <w:lastRenderedPageBreak/>
-              <w:t>UC</w:t>
-            </w:r>
-            <w:r>
-              <w:t>6</w:t>
-            </w:r>
-            <w:r>
-              <w:t xml:space="preserve">. </w:t>
-            </w:r>
-            <w:r>
-              <w:t>Valorar Episodi</w:t>
-            </w:r>
-          </w:p>
-          <w:p/>
+              <w:t xml:space="preserve">UC6. </w:t>
+            </w:r>
+            <w:proofErr w:type="spellStart"/>
+            <w:r>
+              <w:t>Login</w:t>
+            </w:r>
+            <w:proofErr w:type="spellEnd"/>
+          </w:p>
         </w:tc>
       </w:tr>
       <w:tr>
@@ -1911,8 +1332,13 @@
           </w:tcPr>
           <w:p>
             <w:r>
-              <w:t>No estar registrat</w:t>
-            </w:r>
+              <w:t xml:space="preserve">No estar </w:t>
+            </w:r>
+            <w:proofErr w:type="spellStart"/>
+            <w:r>
+              <w:t>logat</w:t>
+            </w:r>
+            <w:proofErr w:type="spellEnd"/>
           </w:p>
         </w:tc>
       </w:tr>
@@ -1936,7 +1362,15 @@
           </w:tcPr>
           <w:p>
             <w:r>
-              <w:t>El sistema demana i guarda les dades de l’usuari</w:t>
+              <w:t xml:space="preserve">El soci o </w:t>
+            </w:r>
+            <w:proofErr w:type="spellStart"/>
+            <w:r>
+              <w:t>admin</w:t>
+            </w:r>
+            <w:proofErr w:type="spellEnd"/>
+            <w:r>
+              <w:t xml:space="preserve"> accedeix al sistema</w:t>
             </w:r>
           </w:p>
         </w:tc>
@@ -1961,85 +1395,65 @@
               <w:pStyle w:val="Prrafodelista"/>
               <w:numPr>
                 <w:ilvl w:val="0"/>
-                <w:numId w:val="6"/>
+                <w:numId w:val="15"/>
               </w:numPr>
             </w:pPr>
             <w:r>
-              <w:t>El sistema demana les dades a l’usuari</w:t>
-            </w:r>
+              <w:t>El sistema demana les dades d’autentificació al soci/</w:t>
+            </w:r>
+            <w:proofErr w:type="spellStart"/>
+            <w:r>
+              <w:t>admin</w:t>
+            </w:r>
+            <w:proofErr w:type="spellEnd"/>
+            <w:r>
+              <w:t>.</w:t>
+            </w:r>
+          </w:p>
+          <w:p>
+            <w:pPr>
+              <w:pStyle w:val="Prrafodelista"/>
+              <w:numPr>
+                <w:ilvl w:val="1"/>
+                <w:numId w:val="15"/>
+              </w:numPr>
+            </w:pPr>
+            <w:r>
+              <w:t>Nick</w:t>
+            </w:r>
+          </w:p>
+          <w:p>
+            <w:pPr>
+              <w:pStyle w:val="Prrafodelista"/>
+              <w:numPr>
+                <w:ilvl w:val="1"/>
+                <w:numId w:val="15"/>
+              </w:numPr>
+            </w:pPr>
+            <w:proofErr w:type="spellStart"/>
+            <w:r>
+              <w:t>Password</w:t>
+            </w:r>
+            <w:proofErr w:type="spellEnd"/>
           </w:p>
           <w:p>
             <w:pPr>
               <w:pStyle w:val="Prrafodelista"/>
               <w:numPr>
                 <w:ilvl w:val="0"/>
-                <w:numId w:val="6"/>
+                <w:numId w:val="15"/>
               </w:numPr>
             </w:pPr>
             <w:r>
-              <w:t>L’usuari insereix les seves dades</w:t>
-            </w:r>
-          </w:p>
-          <w:p>
-            <w:pPr>
-              <w:pStyle w:val="Prrafodelista"/>
-              <w:numPr>
-                <w:ilvl w:val="1"/>
-                <w:numId w:val="6"/>
-              </w:numPr>
-            </w:pPr>
-            <w:r>
-              <w:t>Nom real</w:t>
-            </w:r>
-          </w:p>
-          <w:p>
-            <w:pPr>
-              <w:pStyle w:val="Prrafodelista"/>
-              <w:numPr>
-                <w:ilvl w:val="1"/>
-                <w:numId w:val="6"/>
-              </w:numPr>
-            </w:pPr>
-            <w:r>
-              <w:t>Nick</w:t>
-            </w:r>
-          </w:p>
-          <w:p>
-            <w:pPr>
-              <w:pStyle w:val="Prrafodelista"/>
-              <w:numPr>
-                <w:ilvl w:val="1"/>
-                <w:numId w:val="6"/>
-              </w:numPr>
-            </w:pPr>
+              <w:t>El soci/</w:t>
+            </w:r>
             <w:proofErr w:type="spellStart"/>
             <w:r>
-              <w:t>Password</w:t>
+              <w:t>admin</w:t>
             </w:r>
             <w:proofErr w:type="spellEnd"/>
-          </w:p>
-          <w:p>
-            <w:pPr>
-              <w:pStyle w:val="Prrafodelista"/>
-              <w:numPr>
-                <w:ilvl w:val="1"/>
-                <w:numId w:val="6"/>
-              </w:numPr>
-            </w:pPr>
-            <w:r>
-              <w:t>Nacionalitat</w:t>
-            </w:r>
-          </w:p>
-          <w:p>
-            <w:pPr>
-              <w:pStyle w:val="Prrafodelista"/>
-              <w:numPr>
-                <w:ilvl w:val="1"/>
-                <w:numId w:val="6"/>
-              </w:numPr>
-            </w:pPr>
-            <w:r>
-              <w:t>Data de naixement</w:t>
+            <w:r>
+              <w:t xml:space="preserve"> introdueix les dades.</w:t>
             </w:r>
           </w:p>
           <w:p>
@@ -2047,35 +1461,26 @@
               <w:pStyle w:val="Prrafodelista"/>
               <w:numPr>
                 <w:ilvl w:val="0"/>
-                <w:numId w:val="6"/>
+                <w:numId w:val="15"/>
               </w:numPr>
             </w:pPr>
             <w:r>
-              <w:t>El sistema comprova les dades introduïdes</w:t>
-            </w:r>
-          </w:p>
-          <w:p>
-            <w:pPr>
-              <w:pStyle w:val="Prrafodelista"/>
-              <w:numPr>
-                <w:ilvl w:val="0"/>
-                <w:numId w:val="6"/>
-              </w:numPr>
-            </w:pPr>
-            <w:r>
-              <w:t>L’usuari es registra al sistema i passa a ser Soci</w:t>
-            </w:r>
-          </w:p>
-          <w:p>
-            <w:pPr>
-              <w:pStyle w:val="Prrafodelista"/>
-            </w:pPr>
+              <w:t>El soci/</w:t>
+            </w:r>
+            <w:proofErr w:type="spellStart"/>
+            <w:r>
+              <w:t>admin</w:t>
+            </w:r>
+            <w:proofErr w:type="spellEnd"/>
+            <w:r>
+              <w:t xml:space="preserve"> entra dins del sistema.</w:t>
+            </w:r>
           </w:p>
         </w:tc>
       </w:tr>
       <w:tr>
         <w:trPr>
-          <w:trHeight w:val="2243"/>
+          <w:trHeight w:val="1136"/>
         </w:trPr>
         <w:tc>
           <w:tcPr>
@@ -2087,13 +1492,12 @@
               <w:t>Flux alternatiu:</w:t>
             </w:r>
           </w:p>
-          <w:p/>
           <w:p>
             <w:pPr>
               <w:ind w:left="708"/>
             </w:pPr>
             <w:r>
-              <w:t>4a. Si l’usuari ja està registrat el sistema retorna un avís i no el registra.</w:t>
+              <w:t>2a. Les dades d’autentificació no estan al sistema, el sistema retorna un error.</w:t>
             </w:r>
           </w:p>
           <w:p>
@@ -2101,23 +1505,15 @@
               <w:ind w:left="708"/>
             </w:pPr>
             <w:r>
-              <w:t xml:space="preserve">4b. Si el </w:t>
+              <w:t xml:space="preserve">b*. L’usuari surt del </w:t>
             </w:r>
             <w:proofErr w:type="spellStart"/>
             <w:r>
-              <w:t>nick</w:t>
+              <w:t>Login</w:t>
             </w:r>
             <w:proofErr w:type="spellEnd"/>
             <w:r>
-              <w:t xml:space="preserve"> ja ha sigut utilitzat el sistema retorna un avís i no el registra.</w:t>
-            </w:r>
-          </w:p>
-          <w:p>
-            <w:pPr>
-              <w:ind w:left="708"/>
-            </w:pPr>
-            <w:r>
-              <w:t>*c. En qualsevol moment l’usuari pot cancel·lar l’operació i totes les seves dades s’esborraran i no es registrarà.</w:t>
+              <w:t>, el sistema borra totes les dades introduïdes.</w:t>
             </w:r>
           </w:p>
         </w:tc>
@@ -2144,27 +1540,20 @@
           </w:tcPr>
           <w:p>
             <w:r>
-              <w:t>L’usuari es converteix en un soci</w:t>
+              <w:t xml:space="preserve">El soci o </w:t>
+            </w:r>
+            <w:proofErr w:type="spellStart"/>
+            <w:r>
+              <w:t>admin</w:t>
+            </w:r>
+            <w:proofErr w:type="spellEnd"/>
+            <w:r>
+              <w:t xml:space="preserve"> han accedit al sistema</w:t>
             </w:r>
           </w:p>
         </w:tc>
       </w:tr>
     </w:tbl>
-    <w:p/>
-    <w:p/>
-    <w:p/>
-    <w:p/>
-    <w:p/>
-    <w:p/>
-    <w:p/>
-    <w:p/>
-    <w:p/>
-    <w:p/>
-    <w:p/>
-    <w:p/>
-    <w:p/>
-    <w:p/>
-    <w:p/>
     <w:p/>
     <w:tbl>
       <w:tblPr>
@@ -2184,14 +1573,9 @@
           </w:tcPr>
           <w:p>
             <w:r>
-              <w:lastRenderedPageBreak/>
-              <w:t>UC</w:t>
-            </w:r>
-            <w:r>
-              <w:t>7. Convertir en vip</w:t>
-            </w:r>
-          </w:p>
-          <w:p/>
+              <w:t>UC7. Convertir en vip</w:t>
+            </w:r>
+          </w:p>
         </w:tc>
       </w:tr>
       <w:tr>
@@ -2219,7 +1603,7 @@
           </w:tcPr>
           <w:p>
             <w:r>
-              <w:t>No estar registrat</w:t>
+              <w:t>Estar registrar i ser administrador. Que l'usuari no sigui VIP</w:t>
             </w:r>
           </w:p>
         </w:tc>
@@ -2244,7 +1628,7 @@
           </w:tcPr>
           <w:p>
             <w:r>
-              <w:t>El sistema demana i guarda les dades de l’usuari</w:t>
+              <w:t>El sistema actualitza, per petició del administrador, les dades del soci</w:t>
             </w:r>
           </w:p>
         </w:tc>
@@ -2263,17 +1647,19 @@
               <w:t>Flux principal:</w:t>
             </w:r>
           </w:p>
-          <w:p/>
           <w:p>
             <w:pPr>
               <w:pStyle w:val="Prrafodelista"/>
               <w:numPr>
                 <w:ilvl w:val="0"/>
-                <w:numId w:val="7"/>
+                <w:numId w:val="10"/>
               </w:numPr>
+              <w:rPr>
+                <w:rFonts w:asciiTheme="minorEastAsia" w:eastAsiaTheme="minorEastAsia" w:hAnsiTheme="minorEastAsia" w:cstheme="minorEastAsia"/>
+              </w:rPr>
             </w:pPr>
             <w:r>
-              <w:t>El sistema demana les dades a l’usuari</w:t>
+              <w:t>L'administrador consulta la llista d'usuaris registrats.</w:t>
             </w:r>
           </w:p>
           <w:p>
@@ -2281,73 +1667,20 @@
               <w:pStyle w:val="Prrafodelista"/>
               <w:numPr>
                 <w:ilvl w:val="0"/>
-                <w:numId w:val="7"/>
+                <w:numId w:val="10"/>
               </w:numPr>
+              <w:rPr>
+                <w:rFonts w:asciiTheme="minorEastAsia" w:eastAsiaTheme="minorEastAsia" w:hAnsiTheme="minorEastAsia" w:cstheme="minorEastAsia"/>
+              </w:rPr>
             </w:pPr>
             <w:r>
-              <w:t>L’usuari insereix les seves dades</w:t>
-            </w:r>
-          </w:p>
-          <w:p>
-            <w:pPr>
-              <w:pStyle w:val="Prrafodelista"/>
-              <w:numPr>
-                <w:ilvl w:val="1"/>
-                <w:numId w:val="7"/>
-              </w:numPr>
-            </w:pPr>
-            <w:r>
-              <w:t>Nom real</w:t>
-            </w:r>
-          </w:p>
-          <w:p>
-            <w:pPr>
-              <w:pStyle w:val="Prrafodelista"/>
-              <w:numPr>
-                <w:ilvl w:val="1"/>
-                <w:numId w:val="7"/>
-              </w:numPr>
-            </w:pPr>
-            <w:r>
-              <w:t>Nick</w:t>
-            </w:r>
-          </w:p>
-          <w:p>
-            <w:pPr>
-              <w:pStyle w:val="Prrafodelista"/>
-              <w:numPr>
-                <w:ilvl w:val="1"/>
-                <w:numId w:val="7"/>
-              </w:numPr>
-            </w:pPr>
-            <w:proofErr w:type="spellStart"/>
-            <w:r>
-              <w:t>Password</w:t>
-            </w:r>
-            <w:proofErr w:type="spellEnd"/>
-          </w:p>
-          <w:p>
-            <w:pPr>
-              <w:pStyle w:val="Prrafodelista"/>
-              <w:numPr>
-                <w:ilvl w:val="1"/>
-                <w:numId w:val="7"/>
-              </w:numPr>
-            </w:pPr>
-            <w:r>
-              <w:t>Nacionalitat</w:t>
-            </w:r>
-          </w:p>
-          <w:p>
-            <w:pPr>
-              <w:pStyle w:val="Prrafodelista"/>
-              <w:numPr>
-                <w:ilvl w:val="1"/>
-                <w:numId w:val="7"/>
-              </w:numPr>
-            </w:pPr>
-            <w:r>
-              <w:t>Data de naixement</w:t>
+              <w:t>Converteix en VIP a un soci.</w:t>
+            </w:r>
+          </w:p>
+          <w:p/>
+          <w:p>
+            <w:r>
+              <w:t>Flux alternatiu:</w:t>
             </w:r>
           </w:p>
           <w:p>
@@ -2355,11 +1688,14 @@
               <w:pStyle w:val="Prrafodelista"/>
               <w:numPr>
                 <w:ilvl w:val="0"/>
-                <w:numId w:val="7"/>
+                <w:numId w:val="9"/>
               </w:numPr>
+              <w:rPr>
+                <w:rFonts w:asciiTheme="minorEastAsia" w:eastAsiaTheme="minorEastAsia" w:hAnsiTheme="minorEastAsia" w:cstheme="minorEastAsia"/>
+              </w:rPr>
             </w:pPr>
             <w:r>
-              <w:t>El sistema comprova les dades introduïdes</w:t>
+              <w:t>L'administrador consulta la llista d'usuaris registrats.</w:t>
             </w:r>
           </w:p>
           <w:p>
@@ -2367,81 +1703,30 @@
               <w:pStyle w:val="Prrafodelista"/>
               <w:numPr>
                 <w:ilvl w:val="0"/>
-                <w:numId w:val="7"/>
+                <w:numId w:val="9"/>
               </w:numPr>
+              <w:rPr>
+                <w:rFonts w:asciiTheme="minorEastAsia" w:eastAsiaTheme="minorEastAsia" w:hAnsiTheme="minorEastAsia" w:cstheme="minorEastAsia"/>
+              </w:rPr>
             </w:pPr>
             <w:r>
-              <w:t>L’usuari es registra al sistema i passa a ser Soci</w:t>
-            </w:r>
-          </w:p>
-          <w:p>
-            <w:pPr>
-              <w:pStyle w:val="Prrafodelista"/>
-            </w:pPr>
+              <w:t>No converteix en VIP a cap soci.</w:t>
+            </w:r>
           </w:p>
         </w:tc>
       </w:tr>
       <w:tr>
-        <w:trPr>
-          <w:trHeight w:val="2243"/>
-        </w:trPr>
-        <w:tc>
-          <w:tcPr>
-            <w:tcW w:w="8494" w:type="dxa"/>
-            <w:gridSpan w:val="2"/>
-          </w:tcPr>
-          <w:p>
-            <w:r>
-              <w:t>Flux alternatiu:</w:t>
-            </w:r>
-          </w:p>
-          <w:p/>
-          <w:p>
-            <w:pPr>
-              <w:ind w:left="708"/>
-            </w:pPr>
-            <w:r>
-              <w:t>4a. Si l’usuari ja està registrat el sistema retorna un avís i no el registra.</w:t>
-            </w:r>
-          </w:p>
-          <w:p>
-            <w:pPr>
-              <w:ind w:left="708"/>
-            </w:pPr>
-            <w:r>
-              <w:t xml:space="preserve">4b. Si el </w:t>
-            </w:r>
+        <w:tc>
+          <w:tcPr>
+            <w:tcW w:w="1555" w:type="dxa"/>
+          </w:tcPr>
+          <w:p>
             <w:proofErr w:type="spellStart"/>
             <w:r>
-              <w:t>nick</w:t>
+              <w:t>Postcondició</w:t>
             </w:r>
             <w:proofErr w:type="spellEnd"/>
             <w:r>
-              <w:t xml:space="preserve"> ja ha sigut utilitzat el sistema retorna un avís i no el registra.</w:t>
-            </w:r>
-          </w:p>
-          <w:p>
-            <w:pPr>
-              <w:ind w:left="708"/>
-            </w:pPr>
-            <w:r>
-              <w:t>*c. En qualsevol moment l’usuari pot cancel·lar l’operació i totes les seves dades s’esborraran i no es registrarà.</w:t>
-            </w:r>
-          </w:p>
-        </w:tc>
-      </w:tr>
-      <w:tr>
-        <w:tc>
-          <w:tcPr>
-            <w:tcW w:w="1555" w:type="dxa"/>
-          </w:tcPr>
-          <w:p>
-            <w:proofErr w:type="spellStart"/>
-            <w:r>
-              <w:t>Postcondició</w:t>
-            </w:r>
-            <w:proofErr w:type="spellEnd"/>
-            <w:r>
               <w:t>:</w:t>
             </w:r>
           </w:p>
@@ -2452,16 +1737,12 @@
           </w:tcPr>
           <w:p>
             <w:r>
-              <w:t>L’usuari es converteix en un soci</w:t>
+              <w:t>El soci es converteix en un soci VIP</w:t>
             </w:r>
           </w:p>
         </w:tc>
       </w:tr>
     </w:tbl>
-    <w:p/>
-    <w:p/>
-    <w:p/>
-    <w:p/>
     <w:p/>
     <w:p/>
     <w:p/>
@@ -2493,10 +1774,7 @@
           <w:p>
             <w:r>
               <w:lastRenderedPageBreak/>
-              <w:t>UC</w:t>
-            </w:r>
-            <w:r>
-              <w:t>8. Cobrar mensualment</w:t>
+              <w:t>UC8. Cobrar mensualment</w:t>
             </w:r>
           </w:p>
           <w:p/>
@@ -2527,7 +1805,7 @@
           </w:tcPr>
           <w:p>
             <w:r>
-              <w:t>No estar registrat</w:t>
+              <w:t>Haver passat un mes</w:t>
             </w:r>
           </w:p>
         </w:tc>
@@ -2552,7 +1830,10 @@
           </w:tcPr>
           <w:p>
             <w:r>
-              <w:t>El sistema demana i guarda les dades de l’usuari</w:t>
+              <w:t xml:space="preserve">El sistema </w:t>
+            </w:r>
+            <w:r>
+              <w:t>comprova la data, calcula i fa el cobrament del servei</w:t>
             </w:r>
           </w:p>
         </w:tc>
@@ -2581,7 +1862,13 @@
               </w:numPr>
             </w:pPr>
             <w:r>
-              <w:t>El sistema demana les dades a l’usuari</w:t>
+              <w:t>El sistema</w:t>
+            </w:r>
+            <w:r>
+              <w:t xml:space="preserve"> </w:t>
+            </w:r>
+            <w:r>
+              <w:t>comprova la data</w:t>
             </w:r>
           </w:p>
           <w:p>
@@ -2593,69 +1880,10 @@
               </w:numPr>
             </w:pPr>
             <w:r>
-              <w:t>L’usuari insereix les seves dades</w:t>
-            </w:r>
-          </w:p>
-          <w:p>
-            <w:pPr>
-              <w:pStyle w:val="Prrafodelista"/>
-              <w:numPr>
-                <w:ilvl w:val="1"/>
-                <w:numId w:val="8"/>
-              </w:numPr>
-            </w:pPr>
-            <w:r>
-              <w:t>Nom real</w:t>
-            </w:r>
-          </w:p>
-          <w:p>
-            <w:pPr>
-              <w:pStyle w:val="Prrafodelista"/>
-              <w:numPr>
-                <w:ilvl w:val="1"/>
-                <w:numId w:val="8"/>
-              </w:numPr>
-            </w:pPr>
-            <w:r>
-              <w:t>Nick</w:t>
-            </w:r>
-          </w:p>
-          <w:p>
-            <w:pPr>
-              <w:pStyle w:val="Prrafodelista"/>
-              <w:numPr>
-                <w:ilvl w:val="1"/>
-                <w:numId w:val="8"/>
-              </w:numPr>
-            </w:pPr>
-            <w:proofErr w:type="spellStart"/>
-            <w:r>
-              <w:t>Password</w:t>
-            </w:r>
-            <w:proofErr w:type="spellEnd"/>
-          </w:p>
-          <w:p>
-            <w:pPr>
-              <w:pStyle w:val="Prrafodelista"/>
-              <w:numPr>
-                <w:ilvl w:val="1"/>
-                <w:numId w:val="8"/>
-              </w:numPr>
-            </w:pPr>
-            <w:r>
-              <w:t>Nacionalitat</w:t>
-            </w:r>
-          </w:p>
-          <w:p>
-            <w:pPr>
-              <w:pStyle w:val="Prrafodelista"/>
-              <w:numPr>
-                <w:ilvl w:val="1"/>
-                <w:numId w:val="8"/>
-              </w:numPr>
-            </w:pPr>
-            <w:r>
-              <w:t>Data de naixement</w:t>
+              <w:t xml:space="preserve">El sistema comprova </w:t>
+            </w:r>
+            <w:r>
+              <w:t>si ja s’ha fet el cobrament del mes</w:t>
             </w:r>
           </w:p>
           <w:p>
@@ -2667,7 +1895,7 @@
               </w:numPr>
             </w:pPr>
             <w:r>
-              <w:t>El sistema comprova les dades introduïdes</w:t>
+              <w:t xml:space="preserve">El sistema calcula el total </w:t>
             </w:r>
           </w:p>
           <w:p>
@@ -2679,7 +1907,7 @@
               </w:numPr>
             </w:pPr>
             <w:r>
-              <w:t>L’usuari es registra al sistema i passa a ser Soci</w:t>
+              <w:t>El sistema efectua el cobrament</w:t>
             </w:r>
           </w:p>
           <w:p>
@@ -2709,7 +1937,13 @@
               <w:ind w:left="708"/>
             </w:pPr>
             <w:r>
-              <w:t>4a. Si l’usuari ja està registrat el sistema retorna un avís i no el registra.</w:t>
+              <w:t>3</w:t>
+            </w:r>
+            <w:r>
+              <w:t xml:space="preserve">a. Si </w:t>
+            </w:r>
+            <w:r>
+              <w:t>ja s’ha fet el cobrament el sistema no fa res més</w:t>
             </w:r>
           </w:p>
           <w:p>
@@ -2717,15 +1951,13 @@
               <w:ind w:left="708"/>
             </w:pPr>
             <w:r>
-              <w:t xml:space="preserve">4b. Si el </w:t>
-            </w:r>
-            <w:proofErr w:type="spellStart"/>
-            <w:r>
-              <w:t>nick</w:t>
-            </w:r>
-            <w:proofErr w:type="spellEnd"/>
-            <w:r>
-              <w:t xml:space="preserve"> ja ha sigut utilitzat el sistema retorna un avís i no el registra.</w:t>
+              <w:t>3</w:t>
+            </w:r>
+            <w:r>
+              <w:t xml:space="preserve">b. </w:t>
+            </w:r>
+            <w:r>
+              <w:t>Si no es tenen dades per efectuar el pagament, les demana al usuari</w:t>
             </w:r>
           </w:p>
           <w:p>
@@ -2733,8 +1965,18 @@
               <w:ind w:left="708"/>
             </w:pPr>
             <w:r>
-              <w:t>*c. En qualsevol moment l’usuari pot cancel·lar l’operació i totes les seves dades s’esborraran i no es registrarà.</w:t>
-            </w:r>
+              <w:t>3c. Si les dades no son vàlides, retorna un avís i demana les dades al usu</w:t>
+            </w:r>
+            <w:bookmarkStart w:id="0" w:name="_GoBack"/>
+            <w:bookmarkEnd w:id="0"/>
+            <w:r>
+              <w:t xml:space="preserve">ari </w:t>
+            </w:r>
+          </w:p>
+          <w:p>
+            <w:pPr>
+              <w:ind w:left="708"/>
+            </w:pPr>
           </w:p>
         </w:tc>
       </w:tr>
@@ -2760,7 +2002,7 @@
           </w:tcPr>
           <w:p>
             <w:r>
-              <w:t>L’usuari es converteix en un soci</w:t>
+              <w:t xml:space="preserve">Es fa el cobrament </w:t>
             </w:r>
           </w:p>
         </w:tc>
@@ -2771,7 +2013,7 @@
       <w:r>
         <w:rPr>
           <w:noProof/>
-          <w:lang w:eastAsia="es-ES"/>
+          <w:lang w:val="es-ES" w:eastAsia="es-ES"/>
         </w:rPr>
         <w:lastRenderedPageBreak/>
         <w:drawing>
@@ -2942,10 +2184,7 @@
         <w:t>Conclusions</w:t>
       </w:r>
     </w:p>
-    <w:p>
-      <w:bookmarkStart w:id="0" w:name="_GoBack"/>
-      <w:bookmarkEnd w:id="0"/>
-    </w:p>
+    <w:p/>
     <w:p/>
     <w:p/>
     <w:p/>
@@ -3050,6 +2289,178 @@
     </w:lvl>
   </w:abstractNum>
   <w:abstractNum w:abstractNumId="1" w15:restartNumberingAfterBreak="0">
+    <w:nsid w:val="0D367B2D"/>
+    <w:multiLevelType w:val="hybridMultilevel"/>
+    <w:tmpl w:val="81D2E138"/>
+    <w:lvl w:ilvl="0" w:tplc="D0DE5EE4">
+      <w:start w:val="1"/>
+      <w:numFmt w:val="decimal"/>
+      <w:lvlText w:val="%1."/>
+      <w:lvlJc w:val="left"/>
+      <w:pPr>
+        <w:ind w:left="720" w:hanging="360"/>
+      </w:pPr>
+    </w:lvl>
+    <w:lvl w:ilvl="1" w:tplc="CDFE35E0">
+      <w:start w:val="1"/>
+      <w:numFmt w:val="lowerLetter"/>
+      <w:lvlText w:val="%2."/>
+      <w:lvlJc w:val="left"/>
+      <w:pPr>
+        <w:ind w:left="1440" w:hanging="360"/>
+      </w:pPr>
+    </w:lvl>
+    <w:lvl w:ilvl="2" w:tplc="289AE4B2">
+      <w:start w:val="1"/>
+      <w:numFmt w:val="lowerRoman"/>
+      <w:lvlText w:val="%3."/>
+      <w:lvlJc w:val="right"/>
+      <w:pPr>
+        <w:ind w:left="2160" w:hanging="180"/>
+      </w:pPr>
+    </w:lvl>
+    <w:lvl w:ilvl="3" w:tplc="3EFA60CA">
+      <w:start w:val="1"/>
+      <w:numFmt w:val="decimal"/>
+      <w:lvlText w:val="%4."/>
+      <w:lvlJc w:val="left"/>
+      <w:pPr>
+        <w:ind w:left="2880" w:hanging="360"/>
+      </w:pPr>
+    </w:lvl>
+    <w:lvl w:ilvl="4" w:tplc="802C986C">
+      <w:start w:val="1"/>
+      <w:numFmt w:val="lowerLetter"/>
+      <w:lvlText w:val="%5."/>
+      <w:lvlJc w:val="left"/>
+      <w:pPr>
+        <w:ind w:left="3600" w:hanging="360"/>
+      </w:pPr>
+    </w:lvl>
+    <w:lvl w:ilvl="5" w:tplc="DA0EFFE0">
+      <w:start w:val="1"/>
+      <w:numFmt w:val="lowerRoman"/>
+      <w:lvlText w:val="%6."/>
+      <w:lvlJc w:val="right"/>
+      <w:pPr>
+        <w:ind w:left="4320" w:hanging="180"/>
+      </w:pPr>
+    </w:lvl>
+    <w:lvl w:ilvl="6" w:tplc="C6B6A772">
+      <w:start w:val="1"/>
+      <w:numFmt w:val="decimal"/>
+      <w:lvlText w:val="%7."/>
+      <w:lvlJc w:val="left"/>
+      <w:pPr>
+        <w:ind w:left="5040" w:hanging="360"/>
+      </w:pPr>
+    </w:lvl>
+    <w:lvl w:ilvl="7" w:tplc="73F29A74">
+      <w:start w:val="1"/>
+      <w:numFmt w:val="lowerLetter"/>
+      <w:lvlText w:val="%8."/>
+      <w:lvlJc w:val="left"/>
+      <w:pPr>
+        <w:ind w:left="5760" w:hanging="360"/>
+      </w:pPr>
+    </w:lvl>
+    <w:lvl w:ilvl="8" w:tplc="F36AE9E2">
+      <w:start w:val="1"/>
+      <w:numFmt w:val="lowerRoman"/>
+      <w:lvlText w:val="%9."/>
+      <w:lvlJc w:val="right"/>
+      <w:pPr>
+        <w:ind w:left="6480" w:hanging="180"/>
+      </w:pPr>
+    </w:lvl>
+  </w:abstractNum>
+  <w:abstractNum w:abstractNumId="2" w15:restartNumberingAfterBreak="0">
+    <w:nsid w:val="17392A5C"/>
+    <w:multiLevelType w:val="hybridMultilevel"/>
+    <w:tmpl w:val="84ECD4D0"/>
+    <w:lvl w:ilvl="0" w:tplc="C588999C">
+      <w:start w:val="1"/>
+      <w:numFmt w:val="decimal"/>
+      <w:lvlText w:val="%1."/>
+      <w:lvlJc w:val="left"/>
+      <w:pPr>
+        <w:ind w:left="720" w:hanging="360"/>
+      </w:pPr>
+    </w:lvl>
+    <w:lvl w:ilvl="1" w:tplc="8C0C3B82">
+      <w:start w:val="1"/>
+      <w:numFmt w:val="lowerLetter"/>
+      <w:lvlText w:val="%2."/>
+      <w:lvlJc w:val="left"/>
+      <w:pPr>
+        <w:ind w:left="1440" w:hanging="360"/>
+      </w:pPr>
+    </w:lvl>
+    <w:lvl w:ilvl="2" w:tplc="565EB3E6">
+      <w:start w:val="1"/>
+      <w:numFmt w:val="lowerRoman"/>
+      <w:lvlText w:val="%3."/>
+      <w:lvlJc w:val="right"/>
+      <w:pPr>
+        <w:ind w:left="2160" w:hanging="180"/>
+      </w:pPr>
+    </w:lvl>
+    <w:lvl w:ilvl="3" w:tplc="1B8E745A">
+      <w:start w:val="1"/>
+      <w:numFmt w:val="decimal"/>
+      <w:lvlText w:val="%4."/>
+      <w:lvlJc w:val="left"/>
+      <w:pPr>
+        <w:ind w:left="2880" w:hanging="360"/>
+      </w:pPr>
+    </w:lvl>
+    <w:lvl w:ilvl="4" w:tplc="113214BC">
+      <w:start w:val="1"/>
+      <w:numFmt w:val="lowerLetter"/>
+      <w:lvlText w:val="%5."/>
+      <w:lvlJc w:val="left"/>
+      <w:pPr>
+        <w:ind w:left="3600" w:hanging="360"/>
+      </w:pPr>
+    </w:lvl>
+    <w:lvl w:ilvl="5" w:tplc="CDE8B5E2">
+      <w:start w:val="1"/>
+      <w:numFmt w:val="lowerRoman"/>
+      <w:lvlText w:val="%6."/>
+      <w:lvlJc w:val="right"/>
+      <w:pPr>
+        <w:ind w:left="4320" w:hanging="180"/>
+      </w:pPr>
+    </w:lvl>
+    <w:lvl w:ilvl="6" w:tplc="3F586050">
+      <w:start w:val="1"/>
+      <w:numFmt w:val="decimal"/>
+      <w:lvlText w:val="%7."/>
+      <w:lvlJc w:val="left"/>
+      <w:pPr>
+        <w:ind w:left="5040" w:hanging="360"/>
+      </w:pPr>
+    </w:lvl>
+    <w:lvl w:ilvl="7" w:tplc="66FA25A8">
+      <w:start w:val="1"/>
+      <w:numFmt w:val="lowerLetter"/>
+      <w:lvlText w:val="%8."/>
+      <w:lvlJc w:val="left"/>
+      <w:pPr>
+        <w:ind w:left="5760" w:hanging="360"/>
+      </w:pPr>
+    </w:lvl>
+    <w:lvl w:ilvl="8" w:tplc="1608A6DC">
+      <w:start w:val="1"/>
+      <w:numFmt w:val="lowerRoman"/>
+      <w:lvlText w:val="%9."/>
+      <w:lvlJc w:val="right"/>
+      <w:pPr>
+        <w:ind w:left="6480" w:hanging="180"/>
+      </w:pPr>
+    </w:lvl>
+  </w:abstractNum>
+  <w:abstractNum w:abstractNumId="3" w15:restartNumberingAfterBreak="0">
     <w:nsid w:val="1AD45CCA"/>
     <w:multiLevelType w:val="hybridMultilevel"/>
     <w:tmpl w:val="E80EFD3A"/>
@@ -3135,7 +2546,96 @@
       </w:pPr>
     </w:lvl>
   </w:abstractNum>
-  <w:abstractNum w:abstractNumId="2" w15:restartNumberingAfterBreak="0">
+  <w:abstractNum w:abstractNumId="4" w15:restartNumberingAfterBreak="0">
+    <w:nsid w:val="21823059"/>
+    <w:multiLevelType w:val="hybridMultilevel"/>
+    <w:tmpl w:val="18DC0816"/>
+    <w:lvl w:ilvl="0" w:tplc="F296E866">
+      <w:start w:val="1"/>
+      <w:numFmt w:val="decimal"/>
+      <w:lvlText w:val="%1."/>
+      <w:lvlJc w:val="left"/>
+      <w:pPr>
+        <w:ind w:left="1068" w:hanging="360"/>
+      </w:pPr>
+      <w:rPr>
+        <w:rFonts w:hint="default"/>
+      </w:rPr>
+    </w:lvl>
+    <w:lvl w:ilvl="1" w:tplc="0C0A0019">
+      <w:start w:val="1"/>
+      <w:numFmt w:val="lowerLetter"/>
+      <w:lvlText w:val="%2."/>
+      <w:lvlJc w:val="left"/>
+      <w:pPr>
+        <w:ind w:left="1440" w:hanging="360"/>
+      </w:pPr>
+    </w:lvl>
+    <w:lvl w:ilvl="2" w:tplc="0C0A001B" w:tentative="1">
+      <w:start w:val="1"/>
+      <w:numFmt w:val="lowerRoman"/>
+      <w:lvlText w:val="%3."/>
+      <w:lvlJc w:val="right"/>
+      <w:pPr>
+        <w:ind w:left="2160" w:hanging="180"/>
+      </w:pPr>
+    </w:lvl>
+    <w:lvl w:ilvl="3" w:tplc="0C0A000F" w:tentative="1">
+      <w:start w:val="1"/>
+      <w:numFmt w:val="decimal"/>
+      <w:lvlText w:val="%4."/>
+      <w:lvlJc w:val="left"/>
+      <w:pPr>
+        <w:ind w:left="2880" w:hanging="360"/>
+      </w:pPr>
+    </w:lvl>
+    <w:lvl w:ilvl="4" w:tplc="0C0A0019" w:tentative="1">
+      <w:start w:val="1"/>
+      <w:numFmt w:val="lowerLetter"/>
+      <w:lvlText w:val="%5."/>
+      <w:lvlJc w:val="left"/>
+      <w:pPr>
+        <w:ind w:left="3600" w:hanging="360"/>
+      </w:pPr>
+    </w:lvl>
+    <w:lvl w:ilvl="5" w:tplc="0C0A001B" w:tentative="1">
+      <w:start w:val="1"/>
+      <w:numFmt w:val="lowerRoman"/>
+      <w:lvlText w:val="%6."/>
+      <w:lvlJc w:val="right"/>
+      <w:pPr>
+        <w:ind w:left="4320" w:hanging="180"/>
+      </w:pPr>
+    </w:lvl>
+    <w:lvl w:ilvl="6" w:tplc="0C0A000F" w:tentative="1">
+      <w:start w:val="1"/>
+      <w:numFmt w:val="decimal"/>
+      <w:lvlText w:val="%7."/>
+      <w:lvlJc w:val="left"/>
+      <w:pPr>
+        <w:ind w:left="5040" w:hanging="360"/>
+      </w:pPr>
+    </w:lvl>
+    <w:lvl w:ilvl="7" w:tplc="0C0A0019" w:tentative="1">
+      <w:start w:val="1"/>
+      <w:numFmt w:val="lowerLetter"/>
+      <w:lvlText w:val="%8."/>
+      <w:lvlJc w:val="left"/>
+      <w:pPr>
+        <w:ind w:left="5760" w:hanging="360"/>
+      </w:pPr>
+    </w:lvl>
+    <w:lvl w:ilvl="8" w:tplc="0C0A001B" w:tentative="1">
+      <w:start w:val="1"/>
+      <w:numFmt w:val="lowerRoman"/>
+      <w:lvlText w:val="%9."/>
+      <w:lvlJc w:val="right"/>
+      <w:pPr>
+        <w:ind w:left="6480" w:hanging="180"/>
+      </w:pPr>
+    </w:lvl>
+  </w:abstractNum>
+  <w:abstractNum w:abstractNumId="5" w15:restartNumberingAfterBreak="0">
     <w:nsid w:val="21D227A9"/>
     <w:multiLevelType w:val="hybridMultilevel"/>
     <w:tmpl w:val="E80EFD3A"/>
@@ -3221,7 +2721,96 @@
       </w:pPr>
     </w:lvl>
   </w:abstractNum>
-  <w:abstractNum w:abstractNumId="3" w15:restartNumberingAfterBreak="0">
+  <w:abstractNum w:abstractNumId="6" w15:restartNumberingAfterBreak="0">
+    <w:nsid w:val="271A3AAD"/>
+    <w:multiLevelType w:val="hybridMultilevel"/>
+    <w:tmpl w:val="71A68D2A"/>
+    <w:lvl w:ilvl="0" w:tplc="F296E866">
+      <w:start w:val="1"/>
+      <w:numFmt w:val="decimal"/>
+      <w:lvlText w:val="%1."/>
+      <w:lvlJc w:val="left"/>
+      <w:pPr>
+        <w:ind w:left="1068" w:hanging="360"/>
+      </w:pPr>
+      <w:rPr>
+        <w:rFonts w:hint="default"/>
+      </w:rPr>
+    </w:lvl>
+    <w:lvl w:ilvl="1" w:tplc="0C0A0019" w:tentative="1">
+      <w:start w:val="1"/>
+      <w:numFmt w:val="lowerLetter"/>
+      <w:lvlText w:val="%2."/>
+      <w:lvlJc w:val="left"/>
+      <w:pPr>
+        <w:ind w:left="1440" w:hanging="360"/>
+      </w:pPr>
+    </w:lvl>
+    <w:lvl w:ilvl="2" w:tplc="0C0A001B" w:tentative="1">
+      <w:start w:val="1"/>
+      <w:numFmt w:val="lowerRoman"/>
+      <w:lvlText w:val="%3."/>
+      <w:lvlJc w:val="right"/>
+      <w:pPr>
+        <w:ind w:left="2160" w:hanging="180"/>
+      </w:pPr>
+    </w:lvl>
+    <w:lvl w:ilvl="3" w:tplc="0C0A000F" w:tentative="1">
+      <w:start w:val="1"/>
+      <w:numFmt w:val="decimal"/>
+      <w:lvlText w:val="%4."/>
+      <w:lvlJc w:val="left"/>
+      <w:pPr>
+        <w:ind w:left="2880" w:hanging="360"/>
+      </w:pPr>
+    </w:lvl>
+    <w:lvl w:ilvl="4" w:tplc="0C0A0019" w:tentative="1">
+      <w:start w:val="1"/>
+      <w:numFmt w:val="lowerLetter"/>
+      <w:lvlText w:val="%5."/>
+      <w:lvlJc w:val="left"/>
+      <w:pPr>
+        <w:ind w:left="3600" w:hanging="360"/>
+      </w:pPr>
+    </w:lvl>
+    <w:lvl w:ilvl="5" w:tplc="0C0A001B" w:tentative="1">
+      <w:start w:val="1"/>
+      <w:numFmt w:val="lowerRoman"/>
+      <w:lvlText w:val="%6."/>
+      <w:lvlJc w:val="right"/>
+      <w:pPr>
+        <w:ind w:left="4320" w:hanging="180"/>
+      </w:pPr>
+    </w:lvl>
+    <w:lvl w:ilvl="6" w:tplc="0C0A000F" w:tentative="1">
+      <w:start w:val="1"/>
+      <w:numFmt w:val="decimal"/>
+      <w:lvlText w:val="%7."/>
+      <w:lvlJc w:val="left"/>
+      <w:pPr>
+        <w:ind w:left="5040" w:hanging="360"/>
+      </w:pPr>
+    </w:lvl>
+    <w:lvl w:ilvl="7" w:tplc="0C0A0019" w:tentative="1">
+      <w:start w:val="1"/>
+      <w:numFmt w:val="lowerLetter"/>
+      <w:lvlText w:val="%8."/>
+      <w:lvlJc w:val="left"/>
+      <w:pPr>
+        <w:ind w:left="5760" w:hanging="360"/>
+      </w:pPr>
+    </w:lvl>
+    <w:lvl w:ilvl="8" w:tplc="0C0A001B" w:tentative="1">
+      <w:start w:val="1"/>
+      <w:numFmt w:val="lowerRoman"/>
+      <w:lvlText w:val="%9."/>
+      <w:lvlJc w:val="right"/>
+      <w:pPr>
+        <w:ind w:left="6480" w:hanging="180"/>
+      </w:pPr>
+    </w:lvl>
+  </w:abstractNum>
+  <w:abstractNum w:abstractNumId="7" w15:restartNumberingAfterBreak="0">
     <w:nsid w:val="28CC50AF"/>
     <w:multiLevelType w:val="hybridMultilevel"/>
     <w:tmpl w:val="E80EFD3A"/>
@@ -3307,7 +2896,7 @@
       </w:pPr>
     </w:lvl>
   </w:abstractNum>
-  <w:abstractNum w:abstractNumId="4" w15:restartNumberingAfterBreak="0">
+  <w:abstractNum w:abstractNumId="8" w15:restartNumberingAfterBreak="0">
     <w:nsid w:val="33F912B2"/>
     <w:multiLevelType w:val="hybridMultilevel"/>
     <w:tmpl w:val="E80EFD3A"/>
@@ -3393,7 +2982,93 @@
       </w:pPr>
     </w:lvl>
   </w:abstractNum>
-  <w:abstractNum w:abstractNumId="5" w15:restartNumberingAfterBreak="0">
+  <w:abstractNum w:abstractNumId="9" w15:restartNumberingAfterBreak="0">
+    <w:nsid w:val="3A896B8A"/>
+    <w:multiLevelType w:val="hybridMultilevel"/>
+    <w:tmpl w:val="AEAEC258"/>
+    <w:lvl w:ilvl="0" w:tplc="0C0A000F">
+      <w:start w:val="1"/>
+      <w:numFmt w:val="decimal"/>
+      <w:lvlText w:val="%1."/>
+      <w:lvlJc w:val="left"/>
+      <w:pPr>
+        <w:ind w:left="720" w:hanging="360"/>
+      </w:pPr>
+    </w:lvl>
+    <w:lvl w:ilvl="1" w:tplc="0C0A0019" w:tentative="1">
+      <w:start w:val="1"/>
+      <w:numFmt w:val="lowerLetter"/>
+      <w:lvlText w:val="%2."/>
+      <w:lvlJc w:val="left"/>
+      <w:pPr>
+        <w:ind w:left="1440" w:hanging="360"/>
+      </w:pPr>
+    </w:lvl>
+    <w:lvl w:ilvl="2" w:tplc="0C0A001B" w:tentative="1">
+      <w:start w:val="1"/>
+      <w:numFmt w:val="lowerRoman"/>
+      <w:lvlText w:val="%3."/>
+      <w:lvlJc w:val="right"/>
+      <w:pPr>
+        <w:ind w:left="2160" w:hanging="180"/>
+      </w:pPr>
+    </w:lvl>
+    <w:lvl w:ilvl="3" w:tplc="0C0A000F" w:tentative="1">
+      <w:start w:val="1"/>
+      <w:numFmt w:val="decimal"/>
+      <w:lvlText w:val="%4."/>
+      <w:lvlJc w:val="left"/>
+      <w:pPr>
+        <w:ind w:left="2880" w:hanging="360"/>
+      </w:pPr>
+    </w:lvl>
+    <w:lvl w:ilvl="4" w:tplc="0C0A0019" w:tentative="1">
+      <w:start w:val="1"/>
+      <w:numFmt w:val="lowerLetter"/>
+      <w:lvlText w:val="%5."/>
+      <w:lvlJc w:val="left"/>
+      <w:pPr>
+        <w:ind w:left="3600" w:hanging="360"/>
+      </w:pPr>
+    </w:lvl>
+    <w:lvl w:ilvl="5" w:tplc="0C0A001B" w:tentative="1">
+      <w:start w:val="1"/>
+      <w:numFmt w:val="lowerRoman"/>
+      <w:lvlText w:val="%6."/>
+      <w:lvlJc w:val="right"/>
+      <w:pPr>
+        <w:ind w:left="4320" w:hanging="180"/>
+      </w:pPr>
+    </w:lvl>
+    <w:lvl w:ilvl="6" w:tplc="0C0A000F" w:tentative="1">
+      <w:start w:val="1"/>
+      <w:numFmt w:val="decimal"/>
+      <w:lvlText w:val="%7."/>
+      <w:lvlJc w:val="left"/>
+      <w:pPr>
+        <w:ind w:left="5040" w:hanging="360"/>
+      </w:pPr>
+    </w:lvl>
+    <w:lvl w:ilvl="7" w:tplc="0C0A0019" w:tentative="1">
+      <w:start w:val="1"/>
+      <w:numFmt w:val="lowerLetter"/>
+      <w:lvlText w:val="%8."/>
+      <w:lvlJc w:val="left"/>
+      <w:pPr>
+        <w:ind w:left="5760" w:hanging="360"/>
+      </w:pPr>
+    </w:lvl>
+    <w:lvl w:ilvl="8" w:tplc="0C0A001B" w:tentative="1">
+      <w:start w:val="1"/>
+      <w:numFmt w:val="lowerRoman"/>
+      <w:lvlText w:val="%9."/>
+      <w:lvlJc w:val="right"/>
+      <w:pPr>
+        <w:ind w:left="6480" w:hanging="180"/>
+      </w:pPr>
+    </w:lvl>
+  </w:abstractNum>
+  <w:abstractNum w:abstractNumId="10" w15:restartNumberingAfterBreak="0">
     <w:nsid w:val="3C6B087F"/>
     <w:multiLevelType w:val="hybridMultilevel"/>
     <w:tmpl w:val="E80EFD3A"/>
@@ -3479,7 +3154,7 @@
       </w:pPr>
     </w:lvl>
   </w:abstractNum>
-  <w:abstractNum w:abstractNumId="6" w15:restartNumberingAfterBreak="0">
+  <w:abstractNum w:abstractNumId="11" w15:restartNumberingAfterBreak="0">
     <w:nsid w:val="40A3617C"/>
     <w:multiLevelType w:val="hybridMultilevel"/>
     <w:tmpl w:val="E80EFD3A"/>
@@ -3565,7 +3240,268 @@
       </w:pPr>
     </w:lvl>
   </w:abstractNum>
-  <w:abstractNum w:abstractNumId="7" w15:restartNumberingAfterBreak="0">
+  <w:abstractNum w:abstractNumId="12" w15:restartNumberingAfterBreak="0">
+    <w:nsid w:val="514756DB"/>
+    <w:multiLevelType w:val="hybridMultilevel"/>
+    <w:tmpl w:val="C0FC2372"/>
+    <w:lvl w:ilvl="0" w:tplc="572A74F8">
+      <w:start w:val="1"/>
+      <w:numFmt w:val="decimal"/>
+      <w:lvlText w:val="%1."/>
+      <w:lvlJc w:val="left"/>
+      <w:pPr>
+        <w:ind w:left="720" w:hanging="360"/>
+      </w:pPr>
+    </w:lvl>
+    <w:lvl w:ilvl="1" w:tplc="A7806C06">
+      <w:start w:val="1"/>
+      <w:numFmt w:val="lowerLetter"/>
+      <w:lvlText w:val="%2."/>
+      <w:lvlJc w:val="left"/>
+      <w:pPr>
+        <w:ind w:left="1440" w:hanging="360"/>
+      </w:pPr>
+    </w:lvl>
+    <w:lvl w:ilvl="2" w:tplc="7F7ACE06">
+      <w:start w:val="1"/>
+      <w:numFmt w:val="lowerRoman"/>
+      <w:lvlText w:val="%3."/>
+      <w:lvlJc w:val="right"/>
+      <w:pPr>
+        <w:ind w:left="2160" w:hanging="180"/>
+      </w:pPr>
+    </w:lvl>
+    <w:lvl w:ilvl="3" w:tplc="7BACF3AE">
+      <w:start w:val="1"/>
+      <w:numFmt w:val="decimal"/>
+      <w:lvlText w:val="%4."/>
+      <w:lvlJc w:val="left"/>
+      <w:pPr>
+        <w:ind w:left="2880" w:hanging="360"/>
+      </w:pPr>
+    </w:lvl>
+    <w:lvl w:ilvl="4" w:tplc="211A51C6">
+      <w:start w:val="1"/>
+      <w:numFmt w:val="lowerLetter"/>
+      <w:lvlText w:val="%5."/>
+      <w:lvlJc w:val="left"/>
+      <w:pPr>
+        <w:ind w:left="3600" w:hanging="360"/>
+      </w:pPr>
+    </w:lvl>
+    <w:lvl w:ilvl="5" w:tplc="71E6270A">
+      <w:start w:val="1"/>
+      <w:numFmt w:val="lowerRoman"/>
+      <w:lvlText w:val="%6."/>
+      <w:lvlJc w:val="right"/>
+      <w:pPr>
+        <w:ind w:left="4320" w:hanging="180"/>
+      </w:pPr>
+    </w:lvl>
+    <w:lvl w:ilvl="6" w:tplc="EEBC639E">
+      <w:start w:val="1"/>
+      <w:numFmt w:val="decimal"/>
+      <w:lvlText w:val="%7."/>
+      <w:lvlJc w:val="left"/>
+      <w:pPr>
+        <w:ind w:left="5040" w:hanging="360"/>
+      </w:pPr>
+    </w:lvl>
+    <w:lvl w:ilvl="7" w:tplc="43C8D31A">
+      <w:start w:val="1"/>
+      <w:numFmt w:val="lowerLetter"/>
+      <w:lvlText w:val="%8."/>
+      <w:lvlJc w:val="left"/>
+      <w:pPr>
+        <w:ind w:left="5760" w:hanging="360"/>
+      </w:pPr>
+    </w:lvl>
+    <w:lvl w:ilvl="8" w:tplc="048603D4">
+      <w:start w:val="1"/>
+      <w:numFmt w:val="lowerRoman"/>
+      <w:lvlText w:val="%9."/>
+      <w:lvlJc w:val="right"/>
+      <w:pPr>
+        <w:ind w:left="6480" w:hanging="180"/>
+      </w:pPr>
+    </w:lvl>
+  </w:abstractNum>
+  <w:abstractNum w:abstractNumId="13" w15:restartNumberingAfterBreak="0">
+    <w:nsid w:val="6F2419D0"/>
+    <w:multiLevelType w:val="hybridMultilevel"/>
+    <w:tmpl w:val="C7B03602"/>
+    <w:lvl w:ilvl="0" w:tplc="3640BE44">
+      <w:start w:val="1"/>
+      <w:numFmt w:val="decimal"/>
+      <w:lvlText w:val="%1."/>
+      <w:lvlJc w:val="left"/>
+      <w:pPr>
+        <w:ind w:left="720" w:hanging="360"/>
+      </w:pPr>
+    </w:lvl>
+    <w:lvl w:ilvl="1" w:tplc="BEC40726">
+      <w:start w:val="1"/>
+      <w:numFmt w:val="lowerLetter"/>
+      <w:lvlText w:val="%2."/>
+      <w:lvlJc w:val="left"/>
+      <w:pPr>
+        <w:ind w:left="1440" w:hanging="360"/>
+      </w:pPr>
+    </w:lvl>
+    <w:lvl w:ilvl="2" w:tplc="9ACADCD0">
+      <w:start w:val="1"/>
+      <w:numFmt w:val="lowerRoman"/>
+      <w:lvlText w:val="%3."/>
+      <w:lvlJc w:val="right"/>
+      <w:pPr>
+        <w:ind w:left="2160" w:hanging="180"/>
+      </w:pPr>
+    </w:lvl>
+    <w:lvl w:ilvl="3" w:tplc="B93EF97A">
+      <w:start w:val="1"/>
+      <w:numFmt w:val="decimal"/>
+      <w:lvlText w:val="%4."/>
+      <w:lvlJc w:val="left"/>
+      <w:pPr>
+        <w:ind w:left="2880" w:hanging="360"/>
+      </w:pPr>
+    </w:lvl>
+    <w:lvl w:ilvl="4" w:tplc="5D62E528">
+      <w:start w:val="1"/>
+      <w:numFmt w:val="lowerLetter"/>
+      <w:lvlText w:val="%5."/>
+      <w:lvlJc w:val="left"/>
+      <w:pPr>
+        <w:ind w:left="3600" w:hanging="360"/>
+      </w:pPr>
+    </w:lvl>
+    <w:lvl w:ilvl="5" w:tplc="B9208710">
+      <w:start w:val="1"/>
+      <w:numFmt w:val="lowerRoman"/>
+      <w:lvlText w:val="%6."/>
+      <w:lvlJc w:val="right"/>
+      <w:pPr>
+        <w:ind w:left="4320" w:hanging="180"/>
+      </w:pPr>
+    </w:lvl>
+    <w:lvl w:ilvl="6" w:tplc="047413D2">
+      <w:start w:val="1"/>
+      <w:numFmt w:val="decimal"/>
+      <w:lvlText w:val="%7."/>
+      <w:lvlJc w:val="left"/>
+      <w:pPr>
+        <w:ind w:left="5040" w:hanging="360"/>
+      </w:pPr>
+    </w:lvl>
+    <w:lvl w:ilvl="7" w:tplc="CD0A736E">
+      <w:start w:val="1"/>
+      <w:numFmt w:val="lowerLetter"/>
+      <w:lvlText w:val="%8."/>
+      <w:lvlJc w:val="left"/>
+      <w:pPr>
+        <w:ind w:left="5760" w:hanging="360"/>
+      </w:pPr>
+    </w:lvl>
+    <w:lvl w:ilvl="8" w:tplc="DA4E8C94">
+      <w:start w:val="1"/>
+      <w:numFmt w:val="lowerRoman"/>
+      <w:lvlText w:val="%9."/>
+      <w:lvlJc w:val="right"/>
+      <w:pPr>
+        <w:ind w:left="6480" w:hanging="180"/>
+      </w:pPr>
+    </w:lvl>
+  </w:abstractNum>
+  <w:abstractNum w:abstractNumId="14" w15:restartNumberingAfterBreak="0">
+    <w:nsid w:val="775841C4"/>
+    <w:multiLevelType w:val="hybridMultilevel"/>
+    <w:tmpl w:val="151E9EB8"/>
+    <w:lvl w:ilvl="0" w:tplc="0C0A000F">
+      <w:start w:val="1"/>
+      <w:numFmt w:val="decimal"/>
+      <w:lvlText w:val="%1."/>
+      <w:lvlJc w:val="left"/>
+      <w:pPr>
+        <w:ind w:left="720" w:hanging="360"/>
+      </w:pPr>
+      <w:rPr>
+        <w:rFonts w:hint="default"/>
+      </w:rPr>
+    </w:lvl>
+    <w:lvl w:ilvl="1" w:tplc="0C0A0019" w:tentative="1">
+      <w:start w:val="1"/>
+      <w:numFmt w:val="lowerLetter"/>
+      <w:lvlText w:val="%2."/>
+      <w:lvlJc w:val="left"/>
+      <w:pPr>
+        <w:ind w:left="1440" w:hanging="360"/>
+      </w:pPr>
+    </w:lvl>
+    <w:lvl w:ilvl="2" w:tplc="0C0A001B" w:tentative="1">
+      <w:start w:val="1"/>
+      <w:numFmt w:val="lowerRoman"/>
+      <w:lvlText w:val="%3."/>
+      <w:lvlJc w:val="right"/>
+      <w:pPr>
+        <w:ind w:left="2160" w:hanging="180"/>
+      </w:pPr>
+    </w:lvl>
+    <w:lvl w:ilvl="3" w:tplc="0C0A000F" w:tentative="1">
+      <w:start w:val="1"/>
+      <w:numFmt w:val="decimal"/>
+      <w:lvlText w:val="%4."/>
+      <w:lvlJc w:val="left"/>
+      <w:pPr>
+        <w:ind w:left="2880" w:hanging="360"/>
+      </w:pPr>
+    </w:lvl>
+    <w:lvl w:ilvl="4" w:tplc="0C0A0019" w:tentative="1">
+      <w:start w:val="1"/>
+      <w:numFmt w:val="lowerLetter"/>
+      <w:lvlText w:val="%5."/>
+      <w:lvlJc w:val="left"/>
+      <w:pPr>
+        <w:ind w:left="3600" w:hanging="360"/>
+      </w:pPr>
+    </w:lvl>
+    <w:lvl w:ilvl="5" w:tplc="0C0A001B" w:tentative="1">
+      <w:start w:val="1"/>
+      <w:numFmt w:val="lowerRoman"/>
+      <w:lvlText w:val="%6."/>
+      <w:lvlJc w:val="right"/>
+      <w:pPr>
+        <w:ind w:left="4320" w:hanging="180"/>
+      </w:pPr>
+    </w:lvl>
+    <w:lvl w:ilvl="6" w:tplc="0C0A000F" w:tentative="1">
+      <w:start w:val="1"/>
+      <w:numFmt w:val="decimal"/>
+      <w:lvlText w:val="%7."/>
+      <w:lvlJc w:val="left"/>
+      <w:pPr>
+        <w:ind w:left="5040" w:hanging="360"/>
+      </w:pPr>
+    </w:lvl>
+    <w:lvl w:ilvl="7" w:tplc="0C0A0019" w:tentative="1">
+      <w:start w:val="1"/>
+      <w:numFmt w:val="lowerLetter"/>
+      <w:lvlText w:val="%8."/>
+      <w:lvlJc w:val="left"/>
+      <w:pPr>
+        <w:ind w:left="5760" w:hanging="360"/>
+      </w:pPr>
+    </w:lvl>
+    <w:lvl w:ilvl="8" w:tplc="0C0A001B" w:tentative="1">
+      <w:start w:val="1"/>
+      <w:numFmt w:val="lowerRoman"/>
+      <w:lvlText w:val="%9."/>
+      <w:lvlJc w:val="right"/>
+      <w:pPr>
+        <w:ind w:left="6480" w:hanging="180"/>
+      </w:pPr>
+    </w:lvl>
+  </w:abstractNum>
+  <w:abstractNum w:abstractNumId="15" w15:restartNumberingAfterBreak="0">
     <w:nsid w:val="7D765B30"/>
     <w:multiLevelType w:val="hybridMultilevel"/>
     <w:tmpl w:val="E80EFD3A"/>
@@ -3652,28 +3588,52 @@
     </w:lvl>
   </w:abstractNum>
   <w:num w:numId="1">
+    <w:abstractNumId w:val="7"/>
+  </w:num>
+  <w:num w:numId="2">
+    <w:abstractNumId w:val="10"/>
+  </w:num>
+  <w:num w:numId="3">
+    <w:abstractNumId w:val="5"/>
+  </w:num>
+  <w:num w:numId="4">
+    <w:abstractNumId w:val="11"/>
+  </w:num>
+  <w:num w:numId="5">
     <w:abstractNumId w:val="3"/>
   </w:num>
-  <w:num w:numId="2">
-    <w:abstractNumId w:val="5"/>
-  </w:num>
-  <w:num w:numId="3">
-    <w:abstractNumId w:val="2"/>
-  </w:num>
-  <w:num w:numId="4">
-    <w:abstractNumId w:val="6"/>
-  </w:num>
-  <w:num w:numId="5">
-    <w:abstractNumId w:val="1"/>
-  </w:num>
   <w:num w:numId="6">
-    <w:abstractNumId w:val="7"/>
+    <w:abstractNumId w:val="15"/>
   </w:num>
   <w:num w:numId="7">
     <w:abstractNumId w:val="0"/>
   </w:num>
   <w:num w:numId="8">
+    <w:abstractNumId w:val="8"/>
+  </w:num>
+  <w:num w:numId="9">
+    <w:abstractNumId w:val="1"/>
+  </w:num>
+  <w:num w:numId="10">
+    <w:abstractNumId w:val="2"/>
+  </w:num>
+  <w:num w:numId="11">
+    <w:abstractNumId w:val="13"/>
+  </w:num>
+  <w:num w:numId="12">
+    <w:abstractNumId w:val="12"/>
+  </w:num>
+  <w:num w:numId="13">
+    <w:abstractNumId w:val="9"/>
+  </w:num>
+  <w:num w:numId="14">
+    <w:abstractNumId w:val="6"/>
+  </w:num>
+  <w:num w:numId="15">
     <w:abstractNumId w:val="4"/>
+  </w:num>
+  <w:num w:numId="16">
+    <w:abstractNumId w:val="14"/>
   </w:num>
 </w:numbering>
 </file>
@@ -3801,6 +3761,7 @@
     <w:lsdException w:name="HTML Sample" w:semiHidden="1" w:unhideWhenUsed="1"/>
     <w:lsdException w:name="HTML Typewriter" w:semiHidden="1" w:unhideWhenUsed="1"/>
     <w:lsdException w:name="HTML Variable" w:semiHidden="1" w:unhideWhenUsed="1"/>
+    <w:lsdException w:name="Normal Table" w:semiHidden="1" w:unhideWhenUsed="1"/>
     <w:lsdException w:name="annotation subject" w:semiHidden="1" w:unhideWhenUsed="1"/>
     <w:lsdException w:name="No List" w:semiHidden="1" w:unhideWhenUsed="1"/>
     <w:lsdException w:name="Outline List 1" w:semiHidden="1" w:unhideWhenUsed="1"/>
@@ -3847,8 +3808,10 @@
     <w:lsdException w:name="Table Subtle 2" w:semiHidden="1" w:unhideWhenUsed="1"/>
     <w:lsdException w:name="Table Web 1" w:semiHidden="1" w:unhideWhenUsed="1"/>
     <w:lsdException w:name="Table Web 2" w:semiHidden="1" w:unhideWhenUsed="1"/>
+    <w:lsdException w:name="Table Web 3" w:semiHidden="1" w:unhideWhenUsed="1"/>
     <w:lsdException w:name="Balloon Text" w:semiHidden="1" w:unhideWhenUsed="1"/>
     <w:lsdException w:name="Table Grid" w:uiPriority="39"/>
+    <w:lsdException w:name="Table Theme" w:semiHidden="1" w:unhideWhenUsed="1"/>
     <w:lsdException w:name="Placeholder Text" w:semiHidden="1"/>
     <w:lsdException w:name="No Spacing" w:uiPriority="1" w:qFormat="1"/>
     <w:lsdException w:name="Light Shading" w:uiPriority="60"/>

</xml_diff>